<commit_message>
Remove obsolete Logisim circuit files from PR5
Deleted 'prac5_2.circ' and 'rs_trigger.circ' from the PR5 directory. Also renamed a circuit file from PR2 to PR3 and updated two Word documents in PR3 and PR5.
</commit_message>
<xml_diff>
--- a/PR3/Максимов_Максим_БСТ2501_№3.docx
+++ b/PR3/Максимов_Максим_БСТ2501_№3.docx
@@ -1158,7 +1158,23 @@
           <w:sz w:val="28"/>
           <w:szCs w:val="28"/>
         </w:rPr>
-        <w:t>Рисунок 4 Практическое решение задания № 2</w:t>
+        <w:t xml:space="preserve">Рисунок </w:t>
+      </w:r>
+      <w:r>
+        <w:rPr>
+          <w:rFonts w:ascii="Times New Roman" w:hAnsi="Times New Roman" w:cs="Times New Roman"/>
+          <w:sz w:val="28"/>
+          <w:szCs w:val="28"/>
+        </w:rPr>
+        <w:t>3</w:t>
+      </w:r>
+      <w:r>
+        <w:rPr>
+          <w:rFonts w:ascii="Times New Roman" w:hAnsi="Times New Roman" w:cs="Times New Roman"/>
+          <w:sz w:val="28"/>
+          <w:szCs w:val="28"/>
+        </w:rPr>
+        <w:t xml:space="preserve"> Практическое решение задания № 2</w:t>
       </w:r>
     </w:p>
     <w:p>
@@ -1231,9 +1247,20 @@
     <w:p>
       <w:pPr>
         <w:spacing w:line="360" w:lineRule="auto"/>
+        <w:rPr>
+          <w:rFonts w:ascii="Times New Roman" w:hAnsi="Times New Roman" w:cs="Times New Roman"/>
+          <w:sz w:val="28"/>
+          <w:szCs w:val="28"/>
+        </w:rPr>
+      </w:pPr>
+    </w:p>
+    <w:p>
+      <w:pPr>
+        <w:spacing w:line="360" w:lineRule="auto"/>
         <w:jc w:val="center"/>
         <w:rPr>
           <w:rFonts w:ascii="Times New Roman" w:hAnsi="Times New Roman" w:cs="Times New Roman"/>
+          <w:iCs/>
           <w:sz w:val="28"/>
           <w:szCs w:val="28"/>
         </w:rPr>
@@ -1293,6 +1320,54 @@
           </wp:anchor>
         </w:drawing>
       </w:r>
+      <w:r>
+        <w:rPr>
+          <w:rFonts w:ascii="Times New Roman" w:hAnsi="Times New Roman" w:cs="Times New Roman"/>
+          <w:iCs/>
+          <w:sz w:val="28"/>
+          <w:szCs w:val="28"/>
+        </w:rPr>
+        <w:t xml:space="preserve">Рисунок </w:t>
+      </w:r>
+      <w:r>
+        <w:rPr>
+          <w:rFonts w:ascii="Times New Roman" w:hAnsi="Times New Roman" w:cs="Times New Roman"/>
+          <w:iCs/>
+          <w:sz w:val="28"/>
+          <w:szCs w:val="28"/>
+        </w:rPr>
+        <w:t>4</w:t>
+      </w:r>
+      <w:r>
+        <w:rPr>
+          <w:rFonts w:ascii="Times New Roman" w:hAnsi="Times New Roman" w:cs="Times New Roman"/>
+          <w:iCs/>
+          <w:sz w:val="28"/>
+          <w:szCs w:val="28"/>
+        </w:rPr>
+        <w:t xml:space="preserve"> – решение 3 задачи</w:t>
+      </w:r>
+    </w:p>
+    <w:p>
+      <w:pPr>
+        <w:spacing w:line="360" w:lineRule="auto"/>
+        <w:jc w:val="center"/>
+        <w:rPr>
+          <w:rFonts w:ascii="Times New Roman" w:hAnsi="Times New Roman" w:cs="Times New Roman"/>
+          <w:b/>
+          <w:sz w:val="28"/>
+          <w:szCs w:val="28"/>
+        </w:rPr>
+      </w:pPr>
+      <w:r>
+        <w:rPr>
+          <w:rFonts w:ascii="Times New Roman" w:hAnsi="Times New Roman" w:cs="Times New Roman"/>
+          <w:b/>
+          <w:sz w:val="28"/>
+          <w:szCs w:val="28"/>
+        </w:rPr>
+        <w:t>Вывод:</w:t>
+      </w:r>
     </w:p>
     <w:p>
       <w:pPr>
@@ -1300,27 +1375,6 @@
         <w:ind w:firstLine="708"/>
         <w:rPr>
           <w:rFonts w:ascii="Times New Roman" w:hAnsi="Times New Roman" w:cs="Times New Roman"/>
-          <w:b/>
-          <w:sz w:val="28"/>
-          <w:szCs w:val="28"/>
-        </w:rPr>
-      </w:pPr>
-      <w:r>
-        <w:rPr>
-          <w:rFonts w:ascii="Times New Roman" w:hAnsi="Times New Roman" w:cs="Times New Roman"/>
-          <w:b/>
-          <w:sz w:val="28"/>
-          <w:szCs w:val="28"/>
-        </w:rPr>
-        <w:t>Вывод:</w:t>
-      </w:r>
-    </w:p>
-    <w:p>
-      <w:pPr>
-        <w:spacing w:line="360" w:lineRule="auto"/>
-        <w:ind w:firstLine="708"/>
-        <w:rPr>
-          <w:rFonts w:ascii="Times New Roman" w:hAnsi="Times New Roman" w:cs="Times New Roman"/>
           <w:color w:val="000000"/>
           <w:sz w:val="28"/>
           <w:szCs w:val="28"/>
@@ -1333,27 +1387,7 @@
           <w:sz w:val="28"/>
           <w:szCs w:val="28"/>
         </w:rPr>
-        <w:t xml:space="preserve">В ходе работы были получены практические навыки проектирования шифраторов и изучены характеристики интегральных преобразователей кодов. Освоены инструменты среды </w:t>
-      </w:r>
-      <w:proofErr w:type="spellStart"/>
-      <w:r>
-        <w:rPr>
-          <w:rFonts w:ascii="Times New Roman" w:hAnsi="Times New Roman" w:cs="Times New Roman"/>
-          <w:color w:val="000000"/>
-          <w:sz w:val="28"/>
-          <w:szCs w:val="28"/>
-        </w:rPr>
-        <w:t>Logisim</w:t>
-      </w:r>
-      <w:proofErr w:type="spellEnd"/>
-      <w:r>
-        <w:rPr>
-          <w:rFonts w:ascii="Times New Roman" w:hAnsi="Times New Roman" w:cs="Times New Roman"/>
-          <w:color w:val="000000"/>
-          <w:sz w:val="28"/>
-          <w:szCs w:val="28"/>
-        </w:rPr>
-        <w:t>: генератор слов и логический анализатор. Построена и проанализирована работа шифратора. Проверка подтвердила правильность выполнения практической работы №3.</w:t>
+        <w:t>В ходе работы были получены практические навыки проектирования шифраторов и изучены характеристики интегральных преобразователей кодов. Освоены инструменты среды Logisim: генератор слов и логический анализатор. Построена и проанализирована работа шифратора. Проверка подтвердила правильность выполнения практической работы №3.</w:t>
       </w:r>
     </w:p>
     <w:p>

</xml_diff>